<commit_message>
Modified/Corrected the Instructions doument
</commit_message>
<xml_diff>
--- a/SonarQubeInstallInstructions.docx
+++ b/SonarQubeInstallInstructions.docx
@@ -185,109 +185,77 @@
         <w:rPr>
           <w:rFonts w:ascii="Segoe UI Light" w:hAnsi="Segoe UI Light" w:cs="Segoe UI Light"/>
         </w:rPr>
-        <w:t>modify the \</w:t>
-      </w:r>
-      <w:proofErr w:type="spellStart"/>
-      <w:r>
-        <w:rPr>
-          <w:rFonts w:ascii="Segoe UI Light" w:hAnsi="Segoe UI Light" w:cs="Segoe UI Light"/>
-        </w:rPr>
-        <w:t>conf</w:t>
-      </w:r>
-      <w:proofErr w:type="spellEnd"/>
-      <w:r>
-        <w:rPr>
-          <w:rFonts w:ascii="Segoe UI Light" w:hAnsi="Segoe UI Light" w:cs="Segoe UI Light"/>
-        </w:rPr>
-        <w:t>\</w:t>
-      </w:r>
-      <w:proofErr w:type="spellStart"/>
-      <w:r>
-        <w:rPr>
-          <w:rFonts w:ascii="Segoe UI Light" w:hAnsi="Segoe UI Light" w:cs="Segoe UI Light"/>
+        <w:t>modify the \conf\wrapper.conf to point to your installation of the JDK</w:t>
+      </w:r>
+      <w:r>
+        <w:rPr>
+          <w:rFonts w:ascii="Segoe UI Light" w:hAnsi="Segoe UI Light" w:cs="Segoe UI Light"/>
+        </w:rPr>
+        <w:t>. On my machine this file is at:</w:t>
+      </w:r>
+    </w:p>
+    <w:p>
+      <w:pPr>
+        <w:rPr>
+          <w:rFonts w:ascii="Fira Code Light" w:hAnsi="Fira Code Light" w:cs="Segoe UI Light"/>
+          <w:sz w:val="18"/>
+        </w:rPr>
+      </w:pPr>
+      <w:r>
+        <w:rPr>
+          <w:rFonts w:ascii="Fira Code Light" w:hAnsi="Fira Code Light" w:cs="Segoe UI Light"/>
+          <w:sz w:val="18"/>
+        </w:rPr>
+        <w:t>C:\Users\c102116\Documents\SonarCube7.9.1\sonarqube-7.9.1\conf\wrapper.conf</w:t>
+      </w:r>
+    </w:p>
+    <w:p>
+      <w:pPr>
+        <w:rPr>
+          <w:rFonts w:ascii="Segoe UI Light" w:hAnsi="Segoe UI Light" w:cs="Segoe UI Light"/>
+        </w:rPr>
+      </w:pPr>
+    </w:p>
+    <w:p>
+      <w:pPr>
+        <w:rPr>
+          <w:rFonts w:ascii="Segoe UI Light" w:hAnsi="Segoe UI Light" w:cs="Segoe UI Light"/>
+        </w:rPr>
+      </w:pPr>
+      <w:r>
+        <w:rPr>
+          <w:rFonts w:ascii="Segoe UI Light" w:hAnsi="Segoe UI Light" w:cs="Segoe UI Light"/>
+        </w:rPr>
+        <w:t>(</w:t>
+      </w:r>
+      <w:r>
+        <w:rPr>
+          <w:rFonts w:ascii="Segoe UI Light" w:hAnsi="Segoe UI Light" w:cs="Segoe UI Light"/>
+          <w:b/>
+          <w:i/>
+        </w:rPr>
+        <w:t>Change Java path to suit your installation</w:t>
+      </w:r>
+      <w:r>
+        <w:rPr>
+          <w:rFonts w:ascii="Segoe UI Light" w:hAnsi="Segoe UI Light" w:cs="Segoe UI Light"/>
+        </w:rPr>
+        <w:t>)</w:t>
+      </w:r>
+    </w:p>
+    <w:p>
+      <w:pPr>
+        <w:rPr>
+          <w:rFonts w:ascii="Segoe UI Light" w:hAnsi="Segoe UI Light" w:cs="Segoe UI Light"/>
+        </w:rPr>
+      </w:pPr>
+      <w:r>
+        <w:rPr>
+          <w:rFonts w:ascii="Fira Code Light" w:hAnsi="Fira Code Light" w:cs="Segoe UI Light"/>
+          <w:sz w:val="18"/>
         </w:rPr>
         <w:t>wrapper.conf</w:t>
       </w:r>
-      <w:proofErr w:type="spellEnd"/>
-      <w:r>
-        <w:rPr>
-          <w:rFonts w:ascii="Segoe UI Light" w:hAnsi="Segoe UI Light" w:cs="Segoe UI Light"/>
-        </w:rPr>
-        <w:t xml:space="preserve"> to point to your installation of the JDK</w:t>
-      </w:r>
-      <w:r>
-        <w:rPr>
-          <w:rFonts w:ascii="Segoe UI Light" w:hAnsi="Segoe UI Light" w:cs="Segoe UI Light"/>
-        </w:rPr>
-        <w:t>. On my machine this file is at:</w:t>
-      </w:r>
-    </w:p>
-    <w:p>
-      <w:pPr>
-        <w:rPr>
-          <w:rFonts w:ascii="Fira Code Light" w:hAnsi="Fira Code Light" w:cs="Segoe UI Light"/>
-          <w:sz w:val="18"/>
-        </w:rPr>
-      </w:pPr>
-      <w:r>
-        <w:rPr>
-          <w:rFonts w:ascii="Fira Code Light" w:hAnsi="Fira Code Light" w:cs="Segoe UI Light"/>
-          <w:sz w:val="18"/>
-        </w:rPr>
-        <w:t>C:\Users\c102116\Documents\SonarCube7.9.1\sonarqube-7.9.1\conf\wrapper.conf</w:t>
-      </w:r>
-    </w:p>
-    <w:p>
-      <w:pPr>
-        <w:rPr>
-          <w:rFonts w:ascii="Segoe UI Light" w:hAnsi="Segoe UI Light" w:cs="Segoe UI Light"/>
-        </w:rPr>
-      </w:pPr>
-    </w:p>
-    <w:p>
-      <w:pPr>
-        <w:rPr>
-          <w:rFonts w:ascii="Segoe UI Light" w:hAnsi="Segoe UI Light" w:cs="Segoe UI Light"/>
-        </w:rPr>
-      </w:pPr>
-      <w:r>
-        <w:rPr>
-          <w:rFonts w:ascii="Segoe UI Light" w:hAnsi="Segoe UI Light" w:cs="Segoe UI Light"/>
-        </w:rPr>
-        <w:t>(</w:t>
-      </w:r>
-      <w:r>
-        <w:rPr>
-          <w:rFonts w:ascii="Segoe UI Light" w:hAnsi="Segoe UI Light" w:cs="Segoe UI Light"/>
-          <w:b/>
-          <w:i/>
-        </w:rPr>
-        <w:t>Change Java path to suit your installation</w:t>
-      </w:r>
-      <w:r>
-        <w:rPr>
-          <w:rFonts w:ascii="Segoe UI Light" w:hAnsi="Segoe UI Light" w:cs="Segoe UI Light"/>
-        </w:rPr>
-        <w:t>)</w:t>
-      </w:r>
-    </w:p>
-    <w:p>
-      <w:pPr>
-        <w:rPr>
-          <w:rFonts w:ascii="Segoe UI Light" w:hAnsi="Segoe UI Light" w:cs="Segoe UI Light"/>
-        </w:rPr>
-      </w:pPr>
-      <w:proofErr w:type="spellStart"/>
-      <w:proofErr w:type="gramStart"/>
-      <w:r>
-        <w:rPr>
-          <w:rFonts w:ascii="Fira Code Light" w:hAnsi="Fira Code Light" w:cs="Segoe UI Light"/>
-          <w:sz w:val="18"/>
-        </w:rPr>
-        <w:t>wrapper.conf</w:t>
-      </w:r>
-      <w:proofErr w:type="spellEnd"/>
-      <w:proofErr w:type="gramEnd"/>
       <w:r>
         <w:rPr>
           <w:rFonts w:ascii="Segoe UI Light" w:hAnsi="Segoe UI Light" w:cs="Segoe UI Light"/>
@@ -316,25 +284,24 @@
           <w:color w:val="808080" w:themeColor="background1" w:themeShade="80"/>
           <w:sz w:val="18"/>
         </w:rPr>
-        <w:t xml:space="preserve"># Path to JVM executable. By </w:t>
-      </w:r>
-      <w:proofErr w:type="gramStart"/>
-      <w:r>
+        <w:t># Path to JVM executable. By default it must be available in PATH.</w:t>
+      </w:r>
+    </w:p>
+    <w:p>
+      <w:pPr>
         <w:rPr>
           <w:rFonts w:ascii="Fira Code Light" w:hAnsi="Fira Code Light" w:cs="Segoe UI Light"/>
           <w:color w:val="808080" w:themeColor="background1" w:themeShade="80"/>
           <w:sz w:val="18"/>
         </w:rPr>
-        <w:t>default</w:t>
-      </w:r>
-      <w:proofErr w:type="gramEnd"/>
+      </w:pPr>
       <w:r>
         <w:rPr>
           <w:rFonts w:ascii="Fira Code Light" w:hAnsi="Fira Code Light" w:cs="Segoe UI Light"/>
           <w:color w:val="808080" w:themeColor="background1" w:themeShade="80"/>
           <w:sz w:val="18"/>
         </w:rPr>
-        <w:t xml:space="preserve"> it must be available in PATH.</w:t>
+        <w:t># Can be an absolute path, for example:</w:t>
       </w:r>
     </w:p>
     <w:p>
@@ -351,87 +318,21 @@
           <w:color w:val="808080" w:themeColor="background1" w:themeShade="80"/>
           <w:sz w:val="18"/>
         </w:rPr>
-        <w:t># Can be an absolute path, for example:</w:t>
-      </w:r>
-    </w:p>
-    <w:p>
-      <w:pPr>
-        <w:rPr>
-          <w:rFonts w:ascii="Fira Code Light" w:hAnsi="Fira Code Light" w:cs="Segoe UI Light"/>
-          <w:color w:val="808080" w:themeColor="background1" w:themeShade="80"/>
-          <w:sz w:val="18"/>
-        </w:rPr>
-      </w:pPr>
-      <w:r>
-        <w:rPr>
-          <w:rFonts w:ascii="Fira Code Light" w:hAnsi="Fira Code Light" w:cs="Segoe UI Light"/>
-          <w:color w:val="808080" w:themeColor="background1" w:themeShade="80"/>
-          <w:sz w:val="18"/>
-        </w:rPr>
-        <w:t>#</w:t>
-      </w:r>
-      <w:proofErr w:type="spellStart"/>
-      <w:proofErr w:type="gramStart"/>
-      <w:r>
-        <w:rPr>
-          <w:rFonts w:ascii="Fira Code Light" w:hAnsi="Fira Code Light" w:cs="Segoe UI Light"/>
-          <w:color w:val="808080" w:themeColor="background1" w:themeShade="80"/>
-          <w:sz w:val="18"/>
-        </w:rPr>
-        <w:t>wrapper.java.command</w:t>
-      </w:r>
-      <w:proofErr w:type="spellEnd"/>
-      <w:proofErr w:type="gramEnd"/>
-      <w:r>
-        <w:rPr>
-          <w:rFonts w:ascii="Fira Code Light" w:hAnsi="Fira Code Light" w:cs="Segoe UI Light"/>
-          <w:color w:val="808080" w:themeColor="background1" w:themeShade="80"/>
-          <w:sz w:val="18"/>
-        </w:rPr>
-        <w:t>=/path/to/my/</w:t>
-      </w:r>
-      <w:proofErr w:type="spellStart"/>
-      <w:r>
-        <w:rPr>
-          <w:rFonts w:ascii="Fira Code Light" w:hAnsi="Fira Code Light" w:cs="Segoe UI Light"/>
-          <w:color w:val="808080" w:themeColor="background1" w:themeShade="80"/>
-          <w:sz w:val="18"/>
-        </w:rPr>
-        <w:t>jdk</w:t>
-      </w:r>
-      <w:proofErr w:type="spellEnd"/>
-      <w:r>
-        <w:rPr>
-          <w:rFonts w:ascii="Fira Code Light" w:hAnsi="Fira Code Light" w:cs="Segoe UI Light"/>
-          <w:color w:val="808080" w:themeColor="background1" w:themeShade="80"/>
-          <w:sz w:val="18"/>
-        </w:rPr>
-        <w:t>/bin/java</w:t>
-      </w:r>
-    </w:p>
-    <w:p>
-      <w:pPr>
-        <w:rPr>
-          <w:rFonts w:ascii="Segoe UI Light" w:hAnsi="Segoe UI Light" w:cs="Segoe UI Light"/>
-        </w:rPr>
-      </w:pPr>
-      <w:proofErr w:type="spellStart"/>
-      <w:proofErr w:type="gramStart"/>
-      <w:r>
-        <w:rPr>
-          <w:rFonts w:ascii="Fira Code Light" w:hAnsi="Fira Code Light" w:cs="Segoe UI Light"/>
-          <w:sz w:val="18"/>
-        </w:rPr>
-        <w:t>wrapper.java.command</w:t>
-      </w:r>
-      <w:proofErr w:type="spellEnd"/>
-      <w:proofErr w:type="gramEnd"/>
-      <w:r>
-        <w:rPr>
-          <w:rFonts w:ascii="Fira Code Light" w:hAnsi="Fira Code Light" w:cs="Segoe UI Light"/>
-          <w:sz w:val="18"/>
-        </w:rPr>
-        <w:t>=C:\Program Files\Java\jdk-12.0.2\bin\java</w:t>
+        <w:t>#wrapper.java.command=/path/to/my/jdk/bin/java</w:t>
+      </w:r>
+    </w:p>
+    <w:p>
+      <w:pPr>
+        <w:rPr>
+          <w:rFonts w:ascii="Segoe UI Light" w:hAnsi="Segoe UI Light" w:cs="Segoe UI Light"/>
+        </w:rPr>
+      </w:pPr>
+      <w:r>
+        <w:rPr>
+          <w:rFonts w:ascii="Fira Code Light" w:hAnsi="Fira Code Light" w:cs="Segoe UI Light"/>
+          <w:sz w:val="18"/>
+        </w:rPr>
+        <w:t>wrapper.java.command=C:\Program Files\Java\jdk-12.0.2\bin\java</w:t>
       </w:r>
     </w:p>
     <w:p>
@@ -995,21 +896,7 @@
         <w:rPr>
           <w:rFonts w:ascii="Segoe UI Light" w:hAnsi="Segoe UI Light" w:cs="Segoe UI Light"/>
         </w:rPr>
-        <w:t>C:\Users\c102116\Documents\Visual Studio 2019\</w:t>
-      </w:r>
-      <w:proofErr w:type="spellStart"/>
-      <w:r>
-        <w:rPr>
-          <w:rFonts w:ascii="Segoe UI Light" w:hAnsi="Segoe UI Light" w:cs="Segoe UI Light"/>
-        </w:rPr>
-        <w:t>SonarQubeRunners</w:t>
-      </w:r>
-      <w:proofErr w:type="spellEnd"/>
-      <w:r>
-        <w:rPr>
-          <w:rFonts w:ascii="Segoe UI Light" w:hAnsi="Segoe UI Light" w:cs="Segoe UI Light"/>
-        </w:rPr>
-        <w:t>\MsBuildNet46App4.7.1</w:t>
+        <w:t>C:\Users\c102116\Documents\Visual Studio 2019\SonarQubeRunners\MsBuildNet46App4.7.1</w:t>
       </w:r>
     </w:p>
     <w:p>
@@ -1023,21 +910,7 @@
         <w:rPr>
           <w:rFonts w:ascii="Segoe UI Light" w:hAnsi="Segoe UI Light" w:cs="Segoe UI Light"/>
         </w:rPr>
-        <w:t>C:\Users\c102116\Documents\Visual Studio 2019\</w:t>
-      </w:r>
-      <w:proofErr w:type="spellStart"/>
-      <w:r>
-        <w:rPr>
-          <w:rFonts w:ascii="Segoe UI Light" w:hAnsi="Segoe UI Light" w:cs="Segoe UI Light"/>
-        </w:rPr>
-        <w:t>SonarQubeRunners</w:t>
-      </w:r>
-      <w:proofErr w:type="spellEnd"/>
-      <w:r>
-        <w:rPr>
-          <w:rFonts w:ascii="Segoe UI Light" w:hAnsi="Segoe UI Light" w:cs="Segoe UI Light"/>
-        </w:rPr>
-        <w:t>\Ms</w:t>
+        <w:t>C:\Users\c102116\Documents\Visual Studio 2019\SonarQubeRunners\Ms</w:t>
       </w:r>
       <w:r>
         <w:rPr>
@@ -1051,42 +924,6 @@
         </w:rPr>
         <w:t>uildNetCoreApp4.7.1</w:t>
       </w:r>
-    </w:p>
-    <w:p>
-      <w:pPr>
-        <w:ind w:firstLine="720"/>
-        <w:rPr>
-          <w:rFonts w:ascii="Segoe UI Light" w:hAnsi="Segoe UI Light" w:cs="Segoe UI Light"/>
-        </w:rPr>
-      </w:pPr>
-      <w:r>
-        <w:rPr>
-          <w:rFonts w:ascii="Segoe UI Light" w:hAnsi="Segoe UI Light" w:cs="Segoe UI Light"/>
-        </w:rPr>
-        <w:t>C:\Users\c102116\Documents\Visual Studio 2019\</w:t>
-      </w:r>
-      <w:proofErr w:type="spellStart"/>
-      <w:r>
-        <w:rPr>
-          <w:rFonts w:ascii="Segoe UI Light" w:hAnsi="Segoe UI Light" w:cs="Segoe UI Light"/>
-        </w:rPr>
-        <w:t>SonarQubeRunners</w:t>
-      </w:r>
-      <w:proofErr w:type="spellEnd"/>
-      <w:r>
-        <w:rPr>
-          <w:rFonts w:ascii="Segoe UI Light" w:hAnsi="Segoe UI Light" w:cs="Segoe UI Light"/>
-        </w:rPr>
-        <w:t>\MsBuild4.6.2</w:t>
-      </w:r>
-    </w:p>
-    <w:p>
-      <w:pPr>
-        <w:ind w:firstLine="720"/>
-        <w:rPr>
-          <w:rFonts w:ascii="Segoe UI Light" w:hAnsi="Segoe UI Light" w:cs="Segoe UI Light"/>
-        </w:rPr>
-      </w:pPr>
     </w:p>
     <w:p>
       <w:pPr>
@@ -1431,21 +1268,36 @@
       <w:r>
         <w:t xml:space="preserve">Modify the </w:t>
       </w:r>
-      <w:proofErr w:type="spellStart"/>
-      <w:proofErr w:type="gramStart"/>
-      <w:r>
+      <w:r>
+        <w:rPr>
+          <w:rFonts w:ascii="Fira Code Light" w:hAnsi="Fira Code Light"/>
+          <w:sz w:val="18"/>
+        </w:rPr>
         <w:t>sonar.properties</w:t>
       </w:r>
-      <w:proofErr w:type="spellEnd"/>
-      <w:proofErr w:type="gramEnd"/>
-      <w:r>
+      <w:r>
+        <w:rPr>
+          <w:rFonts w:ascii="Fira Code Light" w:hAnsi="Fira Code Light"/>
+          <w:sz w:val="18"/>
+        </w:rPr>
         <w:t xml:space="preserve"> </w:t>
       </w:r>
-      <w:proofErr w:type="spellStart"/>
-      <w:r>
-        <w:t>conf</w:t>
-      </w:r>
-      <w:proofErr w:type="spellEnd"/>
+      <w:r>
+        <w:rPr>
+          <w:rFonts w:ascii="Fira Code Light" w:hAnsi="Fira Code Light"/>
+          <w:sz w:val="18"/>
+        </w:rPr>
+        <w:t>c</w:t>
+      </w:r>
+      <w:bookmarkStart w:id="0" w:name="_GoBack"/>
+      <w:bookmarkEnd w:id="0"/>
+      <w:r>
+        <w:rPr>
+          <w:rFonts w:ascii="Fira Code Light" w:hAnsi="Fira Code Light"/>
+          <w:sz w:val="18"/>
+        </w:rPr>
+        <w:t>onf</w:t>
+      </w:r>
       <w:r>
         <w:t xml:space="preserve"> file to include Database Connection Information</w:t>
       </w:r>
@@ -1460,16 +1312,8 @@
         <w:rPr>
           <w:rFonts w:ascii="Segoe UI Light" w:hAnsi="Segoe UI Light" w:cs="Segoe UI Light"/>
         </w:rPr>
-        <w:t xml:space="preserve">If you don’t have MS SQL Express or the Developer edition of MS SQL already installed on your PC, then you’ll need to install one of these editions of MS SQL server. </w:t>
-      </w:r>
-      <w:proofErr w:type="spellStart"/>
-      <w:r>
-        <w:rPr>
-          <w:rFonts w:ascii="Segoe UI Light" w:hAnsi="Segoe UI Light" w:cs="Segoe UI Light"/>
-        </w:rPr>
-        <w:t>SQLExpress</w:t>
-      </w:r>
-      <w:proofErr w:type="spellEnd"/>
+        <w:t>If you don’t have MS SQL Express or the Developer edition of MS SQL already installed on your PC, then you’ll need to install one of these editions of MS SQL server. SQLExpress</w:t>
+      </w:r>
       <w:r>
         <w:rPr>
           <w:rFonts w:ascii="Segoe UI Light" w:hAnsi="Segoe UI Light" w:cs="Segoe UI Light"/>
@@ -1640,35 +1484,7 @@
         <w:rPr>
           <w:rFonts w:ascii="Segoe UI Light" w:hAnsi="Segoe UI Light" w:cs="Segoe UI Light"/>
         </w:rPr>
-        <w:t>You'll need to enable TCP/IP for the instance is MS SQL you're using (</w:t>
-      </w:r>
-      <w:proofErr w:type="spellStart"/>
-      <w:r>
-        <w:rPr>
-          <w:rFonts w:ascii="Segoe UI Light" w:hAnsi="Segoe UI Light" w:cs="Segoe UI Light"/>
-        </w:rPr>
-        <w:t>i.e</w:t>
-      </w:r>
-      <w:proofErr w:type="spellEnd"/>
-      <w:r>
-        <w:rPr>
-          <w:rFonts w:ascii="Segoe UI Light" w:hAnsi="Segoe UI Light" w:cs="Segoe UI Light"/>
-        </w:rPr>
-        <w:t xml:space="preserve"> </w:t>
-      </w:r>
-      <w:proofErr w:type="spellStart"/>
-      <w:r>
-        <w:rPr>
-          <w:rFonts w:ascii="Segoe UI Light" w:hAnsi="Segoe UI Light" w:cs="Segoe UI Light"/>
-        </w:rPr>
-        <w:t>SQLExpress</w:t>
-      </w:r>
-      <w:proofErr w:type="spellEnd"/>
-      <w:r>
-        <w:rPr>
-          <w:rFonts w:ascii="Segoe UI Light" w:hAnsi="Segoe UI Light" w:cs="Segoe UI Light"/>
-        </w:rPr>
-        <w:t xml:space="preserve"> or Developer Edition)</w:t>
+        <w:t>You'll need to enable TCP/IP for the instance is MS SQL you're using (i.e SQLExpress or Developer Edition)</w:t>
       </w:r>
       <w:r>
         <w:rPr>
@@ -1861,21 +1677,7 @@
         <w:rPr>
           <w:rFonts w:ascii="Segoe UI Light" w:hAnsi="Segoe UI Light" w:cs="Segoe UI Light"/>
         </w:rPr>
-        <w:t>Using SQL Server Management Studio, connect to the database instance you plan to use (</w:t>
-      </w:r>
-      <w:proofErr w:type="spellStart"/>
-      <w:r>
-        <w:rPr>
-          <w:rFonts w:ascii="Segoe UI Light" w:hAnsi="Segoe UI Light" w:cs="Segoe UI Light"/>
-        </w:rPr>
-        <w:t>SQLExpress</w:t>
-      </w:r>
-      <w:proofErr w:type="spellEnd"/>
-      <w:r>
-        <w:rPr>
-          <w:rFonts w:ascii="Segoe UI Light" w:hAnsi="Segoe UI Light" w:cs="Segoe UI Light"/>
-        </w:rPr>
-        <w:t xml:space="preserve"> or the Developer Edition)</w:t>
+        <w:t>Using SQL Server Management Studio, connect to the database instance you plan to use (SQLExpress or the Developer Edition)</w:t>
       </w:r>
       <w:r>
         <w:rPr>
@@ -1961,23 +1763,7 @@
           <w:rFonts w:ascii="Fira Code Light" w:hAnsi="Fira Code Light"/>
           <w:sz w:val="18"/>
         </w:rPr>
-        <w:t xml:space="preserve">IF DB_ID </w:t>
-      </w:r>
-      <w:proofErr w:type="gramStart"/>
-      <w:r>
-        <w:rPr>
-          <w:rFonts w:ascii="Fira Code Light" w:hAnsi="Fira Code Light"/>
-          <w:sz w:val="18"/>
-        </w:rPr>
-        <w:t xml:space="preserve">( </w:t>
-      </w:r>
-      <w:proofErr w:type="spellStart"/>
-      <w:r>
-        <w:rPr>
-          <w:rFonts w:ascii="Fira Code Light" w:hAnsi="Fira Code Light"/>
-          <w:sz w:val="18"/>
-        </w:rPr>
-        <w:t>N</w:t>
+        <w:t>IF DB_ID ( N</w:t>
       </w:r>
       <w:r>
         <w:rPr>
@@ -1985,17 +1771,7 @@
           <w:color w:val="C00000"/>
           <w:sz w:val="18"/>
         </w:rPr>
-        <w:t>'Sonar</w:t>
-      </w:r>
-      <w:proofErr w:type="spellEnd"/>
-      <w:proofErr w:type="gramEnd"/>
-      <w:r>
-        <w:rPr>
-          <w:rFonts w:ascii="Fira Code Light" w:hAnsi="Fira Code Light"/>
-          <w:color w:val="C00000"/>
-          <w:sz w:val="18"/>
-        </w:rPr>
-        <w:t>'</w:t>
+        <w:t>'Sonar'</w:t>
       </w:r>
       <w:r>
         <w:rPr>
@@ -2102,50 +1878,23 @@
           <w:rFonts w:ascii="Fira Code Light" w:hAnsi="Fira Code Light"/>
           <w:sz w:val="18"/>
         </w:rPr>
-        <w:t xml:space="preserve">SELECT name, </w:t>
-      </w:r>
-      <w:proofErr w:type="spellStart"/>
-      <w:r>
-        <w:rPr>
-          <w:rFonts w:ascii="Fira Code Light" w:hAnsi="Fira Code Light"/>
-          <w:sz w:val="18"/>
-        </w:rPr>
-        <w:t>collation_name</w:t>
-      </w:r>
-      <w:proofErr w:type="spellEnd"/>
-      <w:r>
-        <w:rPr>
-          <w:rFonts w:ascii="Fira Code Light" w:hAnsi="Fira Code Light"/>
-          <w:sz w:val="18"/>
-        </w:rPr>
-        <w:t xml:space="preserve"> </w:t>
-      </w:r>
-    </w:p>
-    <w:p>
-      <w:pPr>
-        <w:rPr>
-          <w:rFonts w:ascii="Fira Code Light" w:hAnsi="Fira Code Light"/>
-          <w:sz w:val="18"/>
-        </w:rPr>
-      </w:pPr>
-      <w:r>
-        <w:rPr>
-          <w:rFonts w:ascii="Fira Code Light" w:hAnsi="Fira Code Light"/>
-          <w:sz w:val="18"/>
-        </w:rPr>
-        <w:t xml:space="preserve">FROM </w:t>
-      </w:r>
-      <w:proofErr w:type="spellStart"/>
-      <w:proofErr w:type="gramStart"/>
-      <w:r>
-        <w:rPr>
-          <w:rFonts w:ascii="Fira Code Light" w:hAnsi="Fira Code Light"/>
-          <w:sz w:val="18"/>
-        </w:rPr>
-        <w:t>sys.databases</w:t>
-      </w:r>
-      <w:proofErr w:type="spellEnd"/>
-      <w:proofErr w:type="gramEnd"/>
+        <w:t xml:space="preserve">SELECT name, collation_name </w:t>
+      </w:r>
+    </w:p>
+    <w:p>
+      <w:pPr>
+        <w:rPr>
+          <w:rFonts w:ascii="Fira Code Light" w:hAnsi="Fira Code Light"/>
+          <w:sz w:val="18"/>
+        </w:rPr>
+      </w:pPr>
+      <w:r>
+        <w:rPr>
+          <w:rFonts w:ascii="Fira Code Light" w:hAnsi="Fira Code Light"/>
+          <w:sz w:val="18"/>
+        </w:rPr>
+        <w:t>FROM sys.databases</w:t>
+      </w:r>
     </w:p>
     <w:p>
       <w:pPr>
@@ -2417,35 +2166,7 @@
         <w:rPr>
           <w:rFonts w:ascii="Fira Code Light" w:hAnsi="Fira Code Light" w:cs="Segoe UI Light"/>
         </w:rPr>
-        <w:t>"</w:t>
-      </w:r>
-      <w:proofErr w:type="spellStart"/>
-      <w:r>
-        <w:rPr>
-          <w:rFonts w:ascii="Fira Code Light" w:hAnsi="Fira Code Light" w:cs="Segoe UI Light"/>
-        </w:rPr>
-        <w:t>enu</w:t>
-      </w:r>
-      <w:proofErr w:type="spellEnd"/>
-      <w:r>
-        <w:rPr>
-          <w:rFonts w:ascii="Fira Code Light" w:hAnsi="Fira Code Light" w:cs="Segoe UI Light"/>
-        </w:rPr>
-        <w:t>\</w:t>
-      </w:r>
-      <w:proofErr w:type="spellStart"/>
-      <w:r>
-        <w:rPr>
-          <w:rFonts w:ascii="Fira Code Light" w:hAnsi="Fira Code Light" w:cs="Segoe UI Light"/>
-        </w:rPr>
-        <w:t>auth</w:t>
-      </w:r>
-      <w:proofErr w:type="spellEnd"/>
-      <w:r>
-        <w:rPr>
-          <w:rFonts w:ascii="Fira Code Light" w:hAnsi="Fira Code Light" w:cs="Segoe UI Light"/>
-        </w:rPr>
-        <w:t>\x64"</w:t>
+        <w:t>"enu\auth\x64"</w:t>
       </w:r>
       <w:r>
         <w:rPr>
@@ -2505,33 +2226,13 @@
         </w:rPr>
         <w:t xml:space="preserve">Modify </w:t>
       </w:r>
-      <w:proofErr w:type="spellStart"/>
-      <w:proofErr w:type="gramStart"/>
-      <w:r>
-        <w:rPr>
-          <w:rFonts w:ascii="Segoe UI Light" w:hAnsi="Segoe UI Light" w:cs="Segoe UI Light"/>
-          <w:b/>
-        </w:rPr>
-        <w:t>sonar.properties</w:t>
-      </w:r>
-      <w:proofErr w:type="spellEnd"/>
-      <w:proofErr w:type="gramEnd"/>
-      <w:r>
-        <w:rPr>
-          <w:rFonts w:ascii="Segoe UI Light" w:hAnsi="Segoe UI Light" w:cs="Segoe UI Light"/>
-          <w:b/>
-        </w:rPr>
-        <w:t xml:space="preserve"> </w:t>
-      </w:r>
-      <w:proofErr w:type="spellStart"/>
-      <w:r>
-        <w:rPr>
-          <w:rFonts w:ascii="Segoe UI Light" w:hAnsi="Segoe UI Light" w:cs="Segoe UI Light"/>
-          <w:b/>
-        </w:rPr>
-        <w:t>conf</w:t>
-      </w:r>
-      <w:proofErr w:type="spellEnd"/>
+      <w:r>
+        <w:rPr>
+          <w:rFonts w:ascii="Segoe UI Light" w:hAnsi="Segoe UI Light" w:cs="Segoe UI Light"/>
+          <w:b/>
+        </w:rPr>
+        <w:t>sonar.properties conf</w:t>
+      </w:r>
       <w:r>
         <w:rPr>
           <w:rFonts w:ascii="Segoe UI Light" w:hAnsi="Segoe UI Light" w:cs="Segoe UI Light"/>
@@ -2552,33 +2253,13 @@
         </w:rPr>
         <w:t xml:space="preserve">Modify the </w:t>
       </w:r>
-      <w:proofErr w:type="spellStart"/>
-      <w:proofErr w:type="gramStart"/>
-      <w:r>
-        <w:rPr>
-          <w:rFonts w:ascii="Fira Code Light" w:hAnsi="Fira Code Light" w:cs="Segoe UI Light"/>
-          <w:sz w:val="18"/>
-        </w:rPr>
-        <w:t>sonar.properties</w:t>
-      </w:r>
-      <w:proofErr w:type="spellEnd"/>
-      <w:proofErr w:type="gramEnd"/>
-      <w:r>
-        <w:rPr>
-          <w:rFonts w:ascii="Fira Code Light" w:hAnsi="Fira Code Light" w:cs="Segoe UI Light"/>
-          <w:sz w:val="18"/>
-        </w:rPr>
-        <w:t xml:space="preserve"> </w:t>
-      </w:r>
-      <w:proofErr w:type="spellStart"/>
-      <w:r>
-        <w:rPr>
-          <w:rFonts w:ascii="Fira Code Light" w:hAnsi="Fira Code Light" w:cs="Segoe UI Light"/>
-          <w:sz w:val="18"/>
-        </w:rPr>
-        <w:t>conf</w:t>
-      </w:r>
-      <w:proofErr w:type="spellEnd"/>
+      <w:r>
+        <w:rPr>
+          <w:rFonts w:ascii="Fira Code Light" w:hAnsi="Fira Code Light" w:cs="Segoe UI Light"/>
+          <w:sz w:val="18"/>
+        </w:rPr>
+        <w:t>sonar.properties conf</w:t>
+      </w:r>
       <w:r>
         <w:rPr>
           <w:rFonts w:ascii="Segoe UI Light" w:hAnsi="Segoe UI Light" w:cs="Segoe UI Light"/>
@@ -2637,14 +2318,7 @@
           <w:rFonts w:ascii="Fira Code Light" w:hAnsi="Fira Code Light" w:cs="Segoe UI Light"/>
           <w:sz w:val="18"/>
         </w:rPr>
-        <w:t>#</w:t>
-      </w:r>
-      <w:r>
-        <w:rPr>
-          <w:rFonts w:ascii="Fira Code Light" w:hAnsi="Fira Code Light" w:cs="Segoe UI Light"/>
-          <w:sz w:val="18"/>
-        </w:rPr>
-        <w:t>sonar.jdbc.url=</w:t>
+        <w:t>#sonar.jdbc.url=</w:t>
       </w:r>
     </w:p>
     <w:p>
@@ -2690,17 +2364,8 @@
           <w:rFonts w:ascii="Fira Code Light" w:hAnsi="Fira Code Light" w:cs="Segoe UI Light"/>
           <w:sz w:val="18"/>
         </w:rPr>
-        <w:t>sonar.jdbc.url=</w:t>
-      </w:r>
-      <w:proofErr w:type="gramStart"/>
-      <w:r>
-        <w:rPr>
-          <w:rFonts w:ascii="Fira Code Light" w:hAnsi="Fira Code Light" w:cs="Segoe UI Light"/>
-          <w:sz w:val="18"/>
-        </w:rPr>
-        <w:t>jdbc:sqlserver://localhost</w:t>
-      </w:r>
-      <w:proofErr w:type="gramEnd"/>
+        <w:t>sonar.jdbc.url=jdbc:sqlserver://localhost</w:t>
+      </w:r>
       <w:r>
         <w:rPr>
           <w:rFonts w:ascii="Fira Code Light" w:hAnsi="Fira Code Light" w:cs="Segoe UI Light"/>
@@ -2748,17 +2413,8 @@
           <w:rFonts w:ascii="Fira Code Light" w:hAnsi="Fira Code Light" w:cs="Segoe UI Light"/>
           <w:sz w:val="18"/>
         </w:rPr>
-        <w:t>sonar.jdbc.url=</w:t>
-      </w:r>
-      <w:proofErr w:type="gramStart"/>
-      <w:r>
-        <w:rPr>
-          <w:rFonts w:ascii="Fira Code Light" w:hAnsi="Fira Code Light" w:cs="Segoe UI Light"/>
-          <w:sz w:val="18"/>
-        </w:rPr>
-        <w:t>jdbc:sqlserver://localhost:1433;databaseName=Sonar;integratedSecurity=true</w:t>
-      </w:r>
-      <w:proofErr w:type="gramEnd"/>
+        <w:t>sonar.jdbc.url=jdbc:sqlserver://localhost:1433;databaseName=Sonar;integratedSecurity=true</w:t>
+      </w:r>
     </w:p>
     <w:p>
       <w:pPr>
@@ -3136,8 +2792,6 @@
         </w:rPr>
         <w:t>.</w:t>
       </w:r>
-      <w:bookmarkStart w:id="0" w:name="_GoBack"/>
-      <w:bookmarkEnd w:id="0"/>
     </w:p>
     <w:p>
       <w:pPr>

</xml_diff>